<commit_message>
add MView explanation to dbms2 summary,
</commit_message>
<xml_diff>
--- a/summary/191110_dbms.docx
+++ b/summary/191110_dbms.docx
@@ -233,8 +233,6 @@
         </w:rPr>
         <w:t>edundancy &amp; inconsistency)</w:t>
       </w:r>
-      <w:bookmarkStart w:id="0" w:name="_GoBack"/>
-      <w:bookmarkEnd w:id="0"/>
     </w:p>
     <w:p>
       <w:pPr>
@@ -491,7 +489,7 @@
         </w:rPr>
         <w:t xml:space="preserve">: </w:t>
       </w:r>
-      <w:hyperlink r:id="rId4" w:history="1">
+      <w:hyperlink r:id="rId6" w:history="1">
         <w:r>
           <w:rPr>
             <w:rStyle w:val="a3"/>
@@ -534,7 +532,7 @@
         </w:rPr>
         <w:t xml:space="preserve">: </w:t>
       </w:r>
-      <w:hyperlink r:id="rId5" w:history="1">
+      <w:hyperlink r:id="rId7" w:history="1">
         <w:r>
           <w:rPr>
             <w:rStyle w:val="a3"/>
@@ -577,7 +575,7 @@
         </w:rPr>
         <w:t xml:space="preserve"> </w:t>
       </w:r>
-      <w:hyperlink r:id="rId6" w:history="1">
+      <w:hyperlink r:id="rId8" w:history="1">
         <w:r>
           <w:rPr>
             <w:rStyle w:val="a3"/>
@@ -950,7 +948,7 @@
         </w:rPr>
         <w:t xml:space="preserve"> </w:t>
       </w:r>
-      <w:hyperlink r:id="rId7" w:history="1">
+      <w:hyperlink r:id="rId9" w:history="1">
         <w:r>
           <w:rPr>
             <w:rStyle w:val="a3"/>
@@ -1009,7 +1007,7 @@
         </w:rPr>
         <w:t xml:space="preserve"> </w:t>
       </w:r>
-      <w:hyperlink r:id="rId8" w:history="1">
+      <w:hyperlink r:id="rId10" w:history="1">
         <w:r>
           <w:rPr>
             <w:rStyle w:val="a3"/>
@@ -1652,7 +1650,7 @@
         </w:rPr>
         <w:t xml:space="preserve"> </w:t>
       </w:r>
-      <w:hyperlink r:id="rId9" w:history="1">
+      <w:hyperlink r:id="rId11" w:history="1">
         <w:r>
           <w:rPr>
             <w:rStyle w:val="a3"/>
@@ -2207,7 +2205,7 @@
         </w:rPr>
         <w:t xml:space="preserve">* 1-3NF: </w:t>
       </w:r>
-      <w:hyperlink r:id="rId10" w:history="1">
+      <w:hyperlink r:id="rId12" w:history="1">
         <w:r>
           <w:rPr>
             <w:rStyle w:val="a3"/>
@@ -2256,7 +2254,7 @@
         </w:rPr>
         <w:t xml:space="preserve">: </w:t>
       </w:r>
-      <w:hyperlink r:id="rId11" w:history="1">
+      <w:hyperlink r:id="rId13" w:history="1">
         <w:r>
           <w:rPr>
             <w:rStyle w:val="a3"/>
@@ -2306,7 +2304,7 @@
         </w:rPr>
         <w:t xml:space="preserve"> </w:t>
       </w:r>
-      <w:hyperlink r:id="rId12" w:history="1">
+      <w:hyperlink r:id="rId14" w:history="1">
         <w:r>
           <w:rPr>
             <w:rStyle w:val="a3"/>
@@ -2822,7 +2820,7 @@
         </w:rPr>
         <w:t xml:space="preserve">: </w:t>
       </w:r>
-      <w:hyperlink r:id="rId13" w:history="1">
+      <w:hyperlink r:id="rId15" w:history="1">
         <w:r>
           <w:rPr>
             <w:rStyle w:val="a3"/>
@@ -2852,7 +2850,7 @@
         </w:rPr>
         <w:t xml:space="preserve"> Wikipedia SQL: </w:t>
       </w:r>
-      <w:hyperlink r:id="rId14" w:history="1">
+      <w:hyperlink r:id="rId16" w:history="1">
         <w:r>
           <w:rPr>
             <w:rStyle w:val="a3"/>
@@ -3887,7 +3885,7 @@
         </w:rPr>
         <w:t xml:space="preserve"> </w:t>
       </w:r>
-      <w:hyperlink r:id="rId15" w:history="1">
+      <w:hyperlink r:id="rId17" w:history="1">
         <w:r>
           <w:rPr>
             <w:rStyle w:val="a3"/>
@@ -3993,7 +3991,7 @@
         </w:rPr>
         <w:t xml:space="preserve">: </w:t>
       </w:r>
-      <w:hyperlink r:id="rId16" w:history="1">
+      <w:hyperlink r:id="rId18" w:history="1">
         <w:r>
           <w:rPr>
             <w:rStyle w:val="a3"/>
@@ -4235,7 +4233,7 @@
         </w:rPr>
         <w:t xml:space="preserve">* GUID vs ID: </w:t>
       </w:r>
-      <w:hyperlink r:id="rId17" w:history="1">
+      <w:hyperlink r:id="rId19" w:history="1">
         <w:r>
           <w:rPr>
             <w:rStyle w:val="a3"/>
@@ -4286,26 +4284,156 @@
           <w:rFonts w:hint="eastAsia"/>
           <w:b w:val="0"/>
         </w:rPr>
-        <w:t>뷰는 하나 이상의 원본</w:t>
-      </w:r>
-      <w:r>
-        <w:rPr>
-          <w:b w:val="0"/>
-        </w:rPr>
-        <w:t xml:space="preserve"> </w:t>
-      </w:r>
-      <w:r>
-        <w:rPr>
-          <w:rFonts w:hint="eastAsia"/>
-          <w:b w:val="0"/>
-        </w:rPr>
-        <w:t>테이블에 대한 쿼리의 결과로 가상 테이블이다.</w:t>
-      </w:r>
-      <w:r>
-        <w:rPr>
-          <w:b w:val="0"/>
-        </w:rPr>
-        <w:t xml:space="preserve"> </w:t>
+        <w:t>뷰는 가상 테이블이다.</w:t>
+      </w:r>
+      <w:r>
+        <w:rPr>
+          <w:b w:val="0"/>
+        </w:rPr>
+        <w:t xml:space="preserve"> </w:t>
+      </w:r>
+      <w:r>
+        <w:rPr>
+          <w:rFonts w:hint="eastAsia"/>
+          <w:b w:val="0"/>
+        </w:rPr>
+        <w:t>뷰는 테이블과 같이 행과 열로 구성되어 있다.</w:t>
+      </w:r>
+      <w:r>
+        <w:rPr>
+          <w:b w:val="0"/>
+        </w:rPr>
+        <w:t xml:space="preserve"> </w:t>
+      </w:r>
+      <w:r>
+        <w:rPr>
+          <w:rFonts w:hint="eastAsia"/>
+          <w:b w:val="0"/>
+        </w:rPr>
+        <w:t>뷰는 원본 테이블</w:t>
+      </w:r>
+      <w:r>
+        <w:rPr>
+          <w:rFonts w:hint="eastAsia"/>
+          <w:b w:val="0"/>
+        </w:rPr>
+        <w:t>(또는 뷰</w:t>
+      </w:r>
+      <w:r>
+        <w:rPr>
+          <w:b w:val="0"/>
+        </w:rPr>
+        <w:t>)</w:t>
+      </w:r>
+      <w:r>
+        <w:rPr>
+          <w:rFonts w:hint="eastAsia"/>
+          <w:b w:val="0"/>
+        </w:rPr>
+        <w:t xml:space="preserve"> </w:t>
+      </w:r>
+      <w:r>
+        <w:rPr>
+          <w:rFonts w:hint="eastAsia"/>
+          <w:b w:val="0"/>
+        </w:rPr>
+        <w:t>상</w:t>
+      </w:r>
+      <w:r>
+        <w:rPr>
+          <w:rFonts w:hint="eastAsia"/>
+          <w:b w:val="0"/>
+        </w:rPr>
+        <w:t>의 정의</w:t>
+      </w:r>
+      <w:r>
+        <w:rPr>
+          <w:rFonts w:hint="eastAsia"/>
+          <w:b w:val="0"/>
+        </w:rPr>
+        <w:t>로 실제 데이터를 들고 있지 않는다</w:t>
+      </w:r>
+      <w:r>
+        <w:rPr>
+          <w:rFonts w:hint="eastAsia"/>
+          <w:b w:val="0"/>
+        </w:rPr>
+        <w:t>.</w:t>
+      </w:r>
+      <w:r>
+        <w:rPr>
+          <w:b w:val="0"/>
+        </w:rPr>
+        <w:t xml:space="preserve"> </w:t>
+      </w:r>
+      <w:r>
+        <w:rPr>
+          <w:rFonts w:hint="eastAsia"/>
+          <w:b w:val="0"/>
+        </w:rPr>
+        <w:t>원본 테이블의 데이터가 변경되면 뷰에도 반영된다.</w:t>
+      </w:r>
+      <w:r>
+        <w:rPr>
+          <w:b w:val="0"/>
+        </w:rPr>
+        <w:t xml:space="preserve"> </w:t>
+      </w:r>
+      <w:r>
+        <w:rPr>
+          <w:rFonts w:hint="eastAsia"/>
+          <w:b w:val="0"/>
+        </w:rPr>
+        <w:t>원본 테이블은 하나일 수도 있고 여러 개</w:t>
+      </w:r>
+      <w:bookmarkStart w:id="0" w:name="_GoBack"/>
+      <w:bookmarkEnd w:id="0"/>
+      <w:r>
+        <w:rPr>
+          <w:rFonts w:hint="eastAsia"/>
+          <w:b w:val="0"/>
+        </w:rPr>
+        <w:t>일</w:t>
+      </w:r>
+      <w:r>
+        <w:rPr>
+          <w:b w:val="0"/>
+        </w:rPr>
+        <w:t xml:space="preserve"> </w:t>
+      </w:r>
+      <w:r>
+        <w:rPr>
+          <w:rFonts w:hint="eastAsia"/>
+          <w:b w:val="0"/>
+        </w:rPr>
+        <w:t>수도 있다.</w:t>
+      </w:r>
+      <w:r>
+        <w:rPr>
+          <w:rFonts w:hint="eastAsia"/>
+          <w:b w:val="0"/>
+        </w:rPr>
+        <w:t xml:space="preserve">뷰의 </w:t>
+      </w:r>
+      <w:r>
+        <w:rPr>
+          <w:rFonts w:hint="eastAsia"/>
+          <w:b w:val="0"/>
+        </w:rPr>
+        <w:t>용도는 다음과 같다.</w:t>
+      </w:r>
+      <w:r>
+        <w:rPr>
+          <w:b w:val="0"/>
+        </w:rPr>
+        <w:t xml:space="preserve"> </w:t>
+      </w:r>
+      <w:r>
+        <w:rPr>
+          <w:rFonts w:hint="eastAsia"/>
+          <w:b w:val="0"/>
+        </w:rPr>
+        <w:t xml:space="preserve">기본적으로 </w:t>
       </w:r>
       <w:r>
         <w:rPr>
@@ -4314,26 +4442,6 @@
         </w:rPr>
         <w:t>외부 스키마와 개념 스키마의 독립성을 보장하기 위해 사용한다.</w:t>
       </w:r>
-      <w:r>
-        <w:rPr>
-          <w:b w:val="0"/>
-        </w:rPr>
-        <w:t xml:space="preserve"> </w:t>
-      </w:r>
-      <w:r>
-        <w:rPr>
-          <w:rFonts w:hint="eastAsia"/>
-          <w:b w:val="0"/>
-        </w:rPr>
-        <w:t xml:space="preserve">뷰의 </w:t>
-      </w:r>
-      <w:r>
-        <w:rPr>
-          <w:rFonts w:hint="eastAsia"/>
-          <w:b w:val="0"/>
-        </w:rPr>
-        <w:t>용도는 다음과 같다.</w:t>
-      </w:r>
     </w:p>
     <w:p>
       <w:pPr>
@@ -4543,7 +4651,14 @@
           <w:rFonts w:hint="eastAsia"/>
           <w:b w:val="0"/>
         </w:rPr>
-        <w:t>원본 데이터의 일부만 포함하고 있기 때문에 매우 작은 저장공간만을 차지한다.</w:t>
+        <w:t>뷰는 실제 데이터를 저장하고 있지 않기 때문에</w:t>
+      </w:r>
+      <w:r>
+        <w:rPr>
+          <w:rFonts w:hint="eastAsia"/>
+          <w:b w:val="0"/>
+        </w:rPr>
+        <w:t xml:space="preserve"> 매우 작은 저장공간만을 차지한다.</w:t>
       </w:r>
     </w:p>
     <w:p>
@@ -4568,24 +4683,30 @@
       </w:r>
       <w:r>
         <w:rPr>
-          <w:rFonts w:hint="eastAsia"/>
-          <w:b w:val="0"/>
-        </w:rPr>
-        <w:t>뷰:</w:t>
-      </w:r>
-      <w:r>
-        <w:rPr>
-          <w:b w:val="0"/>
-        </w:rPr>
-        <w:t xml:space="preserve"> </w:t>
-      </w:r>
-      <w:hyperlink r:id="rId18" w:history="1">
+          <w:b w:val="0"/>
+        </w:rPr>
+        <w:t>SQL view</w:t>
+      </w:r>
+      <w:r>
+        <w:rPr>
+          <w:rFonts w:hint="eastAsia"/>
+          <w:b w:val="0"/>
+        </w:rPr>
+        <w:t>:</w:t>
+      </w:r>
+      <w:r>
+        <w:rPr>
+          <w:b w:val="0"/>
+        </w:rPr>
+        <w:t xml:space="preserve"> </w:t>
+      </w:r>
+      <w:hyperlink r:id="rId20" w:history="1">
         <w:r>
           <w:rPr>
             <w:rStyle w:val="a3"/>
             <w:b w:val="0"/>
           </w:rPr>
-          <w:t>https://victorydntmd.tistory.com/131?category=687930</w:t>
+          <w:t>https://www.1keydata.com/sql/sql-view.html#:~:targetText=A%20view%20is%20a%20virtual,is%20reflected%20in%20the%20view.</w:t>
         </w:r>
       </w:hyperlink>
     </w:p>
@@ -4596,6 +4717,63 @@
           <w:b w:val="0"/>
         </w:rPr>
       </w:pPr>
+      <w:r>
+        <w:rPr>
+          <w:rFonts w:hint="eastAsia"/>
+          <w:b w:val="0"/>
+        </w:rPr>
+        <w:t>*</w:t>
+      </w:r>
+      <w:r>
+        <w:rPr>
+          <w:b w:val="0"/>
+        </w:rPr>
+        <w:t xml:space="preserve"> </w:t>
+      </w:r>
+      <w:r>
+        <w:rPr>
+          <w:rFonts w:hint="eastAsia"/>
+          <w:b w:val="0"/>
+        </w:rPr>
+        <w:t>뷰:</w:t>
+      </w:r>
+      <w:r>
+        <w:rPr>
+          <w:b w:val="0"/>
+        </w:rPr>
+        <w:t xml:space="preserve"> </w:t>
+      </w:r>
+      <w:hyperlink r:id="rId21" w:history="1">
+        <w:r>
+          <w:rPr>
+            <w:rStyle w:val="a3"/>
+            <w:b w:val="0"/>
+          </w:rPr>
+          <w:t>https://victorydntm</w:t>
+        </w:r>
+        <w:r>
+          <w:rPr>
+            <w:rStyle w:val="a3"/>
+            <w:b w:val="0"/>
+          </w:rPr>
+          <w:t>d</w:t>
+        </w:r>
+        <w:r>
+          <w:rPr>
+            <w:rStyle w:val="a3"/>
+            <w:b w:val="0"/>
+          </w:rPr>
+          <w:t>.tistory.com/131?category=687930</w:t>
+        </w:r>
+      </w:hyperlink>
+    </w:p>
+    <w:p>
+      <w:pPr>
+        <w:jc w:val="left"/>
+        <w:rPr>
+          <w:b w:val="0"/>
+        </w:rPr>
+      </w:pPr>
     </w:p>
     <w:p>
       <w:pPr>
@@ -4692,7 +4870,7 @@
         </w:rPr>
         <w:t xml:space="preserve">Wikipedia trigger: </w:t>
       </w:r>
-      <w:hyperlink r:id="rId19" w:anchor="Microsoft_SQL_Server" w:history="1">
+      <w:hyperlink r:id="rId22" w:anchor="Microsoft_SQL_Server" w:history="1">
         <w:r>
           <w:rPr>
             <w:rStyle w:val="a3"/>
@@ -5445,7 +5623,7 @@
         </w:rPr>
         <w:t xml:space="preserve"> </w:t>
       </w:r>
-      <w:hyperlink r:id="rId20" w:history="1">
+      <w:hyperlink r:id="rId23" w:history="1">
         <w:r>
           <w:rPr>
             <w:rStyle w:val="a3"/>
@@ -5501,7 +5679,7 @@
         </w:rPr>
         <w:t xml:space="preserve">: </w:t>
       </w:r>
-      <w:hyperlink r:id="rId21" w:history="1">
+      <w:hyperlink r:id="rId24" w:history="1">
         <w:r>
           <w:rPr>
             <w:rStyle w:val="a3"/>
@@ -5710,7 +5888,7 @@
         </w:rPr>
         <w:t xml:space="preserve"> </w:t>
       </w:r>
-      <w:hyperlink r:id="rId22" w:history="1">
+      <w:hyperlink r:id="rId25" w:history="1">
         <w:r>
           <w:rPr>
             <w:rStyle w:val="a3"/>
@@ -5728,6 +5906,56 @@
     </w:sectPr>
   </w:body>
 </w:document>
+</file>
+
+<file path=word/endnotes.xml><?xml version="1.0" encoding="utf-8"?>
+<w:endnotes xmlns:wpc="http://schemas.microsoft.com/office/word/2010/wordprocessingCanvas" xmlns:cx="http://schemas.microsoft.com/office/drawing/2014/chartex" xmlns:cx1="http://schemas.microsoft.com/office/drawing/2015/9/8/chartex" xmlns:cx2="http://schemas.microsoft.com/office/drawing/2015/10/21/chartex" xmlns:cx3="http://schemas.microsoft.com/office/drawing/2016/5/9/chartex" xmlns:cx4="http://schemas.microsoft.com/office/drawing/2016/5/10/chartex" xmlns:cx5="http://schemas.microsoft.com/office/drawing/2016/5/11/chartex" xmlns:cx6="http://schemas.microsoft.com/office/drawing/2016/5/12/chartex" xmlns:cx7="http://schemas.microsoft.com/office/drawing/2016/5/13/chartex" xmlns:cx8="http://schemas.microsoft.com/office/drawing/2016/5/14/chartex" xmlns:mc="http://schemas.openxmlformats.org/markup-compatibility/2006" xmlns:aink="http://schemas.microsoft.com/office/drawing/2016/ink" xmlns:am3d="http://schemas.microsoft.com/office/drawing/2017/model3d" xmlns:o="urn:schemas-microsoft-com:office:office" xmlns:r="http://schemas.openxmlformats.org/officeDocument/2006/relationships" xmlns:m="http://schemas.openxmlformats.org/officeDocument/2006/math" xmlns:v="urn:schemas-microsoft-com:vml" xmlns:wp14="http://schemas.microsoft.com/office/word/2010/wordprocessingDrawing" xmlns:wp="http://schemas.openxmlformats.org/drawingml/2006/wordprocessingDrawing" xmlns:w10="urn:schemas-microsoft-com:office:word" xmlns:w="http://schemas.openxmlformats.org/wordprocessingml/2006/main" xmlns:w14="http://schemas.microsoft.com/office/word/2010/wordml" xmlns:w15="http://schemas.microsoft.com/office/word/2012/wordml" xmlns:w16cid="http://schemas.microsoft.com/office/word/2016/wordml/cid" xmlns:w16se="http://schemas.microsoft.com/office/word/2015/wordml/symex" xmlns:wpg="http://schemas.microsoft.com/office/word/2010/wordprocessingGroup" xmlns:wpi="http://schemas.microsoft.com/office/word/2010/wordprocessingInk" xmlns:wne="http://schemas.microsoft.com/office/word/2006/wordml" xmlns:wps="http://schemas.microsoft.com/office/word/2010/wordprocessingShape" mc:Ignorable="w14 w15 w16se w16cid wp14">
+  <w:endnote w:type="separator" w:id="-1">
+    <w:p>
+      <w:pPr>
+        <w:spacing w:after="0" w:line="240" w:lineRule="auto"/>
+      </w:pPr>
+      <w:r>
+        <w:separator/>
+      </w:r>
+    </w:p>
+  </w:endnote>
+  <w:endnote w:type="continuationSeparator" w:id="0">
+    <w:p>
+      <w:pPr>
+        <w:spacing w:after="0" w:line="240" w:lineRule="auto"/>
+      </w:pPr>
+      <w:r>
+        <w:continuationSeparator/>
+      </w:r>
+    </w:p>
+  </w:endnote>
+</w:endnotes>
+</file>
+
+<file path=word/footnotes.xml><?xml version="1.0" encoding="utf-8"?>
+<w:footnotes xmlns:wpc="http://schemas.microsoft.com/office/word/2010/wordprocessingCanvas" xmlns:cx="http://schemas.microsoft.com/office/drawing/2014/chartex" xmlns:cx1="http://schemas.microsoft.com/office/drawing/2015/9/8/chartex" xmlns:cx2="http://schemas.microsoft.com/office/drawing/2015/10/21/chartex" xmlns:cx3="http://schemas.microsoft.com/office/drawing/2016/5/9/chartex" xmlns:cx4="http://schemas.microsoft.com/office/drawing/2016/5/10/chartex" xmlns:cx5="http://schemas.microsoft.com/office/drawing/2016/5/11/chartex" xmlns:cx6="http://schemas.microsoft.com/office/drawing/2016/5/12/chartex" xmlns:cx7="http://schemas.microsoft.com/office/drawing/2016/5/13/chartex" xmlns:cx8="http://schemas.microsoft.com/office/drawing/2016/5/14/chartex" xmlns:mc="http://schemas.openxmlformats.org/markup-compatibility/2006" xmlns:aink="http://schemas.microsoft.com/office/drawing/2016/ink" xmlns:am3d="http://schemas.microsoft.com/office/drawing/2017/model3d" xmlns:o="urn:schemas-microsoft-com:office:office" xmlns:r="http://schemas.openxmlformats.org/officeDocument/2006/relationships" xmlns:m="http://schemas.openxmlformats.org/officeDocument/2006/math" xmlns:v="urn:schemas-microsoft-com:vml" xmlns:wp14="http://schemas.microsoft.com/office/word/2010/wordprocessingDrawing" xmlns:wp="http://schemas.openxmlformats.org/drawingml/2006/wordprocessingDrawing" xmlns:w10="urn:schemas-microsoft-com:office:word" xmlns:w="http://schemas.openxmlformats.org/wordprocessingml/2006/main" xmlns:w14="http://schemas.microsoft.com/office/word/2010/wordml" xmlns:w15="http://schemas.microsoft.com/office/word/2012/wordml" xmlns:w16cid="http://schemas.microsoft.com/office/word/2016/wordml/cid" xmlns:w16se="http://schemas.microsoft.com/office/word/2015/wordml/symex" xmlns:wpg="http://schemas.microsoft.com/office/word/2010/wordprocessingGroup" xmlns:wpi="http://schemas.microsoft.com/office/word/2010/wordprocessingInk" xmlns:wne="http://schemas.microsoft.com/office/word/2006/wordml" xmlns:wps="http://schemas.microsoft.com/office/word/2010/wordprocessingShape" mc:Ignorable="w14 w15 w16se w16cid wp14">
+  <w:footnote w:type="separator" w:id="-1">
+    <w:p>
+      <w:pPr>
+        <w:spacing w:after="0" w:line="240" w:lineRule="auto"/>
+      </w:pPr>
+      <w:r>
+        <w:separator/>
+      </w:r>
+    </w:p>
+  </w:footnote>
+  <w:footnote w:type="continuationSeparator" w:id="0">
+    <w:p>
+      <w:pPr>
+        <w:spacing w:after="0" w:line="240" w:lineRule="auto"/>
+      </w:pPr>
+      <w:r>
+        <w:continuationSeparator/>
+      </w:r>
+    </w:p>
+  </w:footnote>
+</w:footnotes>
 </file>
 
 <file path=word/styles.xml><?xml version="1.0" encoding="utf-8"?>
@@ -6208,6 +6436,50 @@
       <w:u w:val="single"/>
     </w:rPr>
   </w:style>
+  <w:style w:type="paragraph" w:styleId="a6">
+    <w:name w:val="header"/>
+    <w:basedOn w:val="a"/>
+    <w:link w:val="Char"/>
+    <w:uiPriority w:val="99"/>
+    <w:unhideWhenUsed/>
+    <w:rsid w:val="009E33D8"/>
+    <w:pPr>
+      <w:tabs>
+        <w:tab w:val="center" w:pos="4513"/>
+        <w:tab w:val="right" w:pos="9026"/>
+      </w:tabs>
+      <w:snapToGrid w:val="0"/>
+    </w:pPr>
+  </w:style>
+  <w:style w:type="character" w:customStyle="1" w:styleId="Char">
+    <w:name w:val="머리글 Char"/>
+    <w:basedOn w:val="a0"/>
+    <w:link w:val="a6"/>
+    <w:uiPriority w:val="99"/>
+    <w:rsid w:val="009E33D8"/>
+  </w:style>
+  <w:style w:type="paragraph" w:styleId="a7">
+    <w:name w:val="footer"/>
+    <w:basedOn w:val="a"/>
+    <w:link w:val="Char0"/>
+    <w:uiPriority w:val="99"/>
+    <w:unhideWhenUsed/>
+    <w:rsid w:val="009E33D8"/>
+    <w:pPr>
+      <w:tabs>
+        <w:tab w:val="center" w:pos="4513"/>
+        <w:tab w:val="right" w:pos="9026"/>
+      </w:tabs>
+      <w:snapToGrid w:val="0"/>
+    </w:pPr>
+  </w:style>
+  <w:style w:type="character" w:customStyle="1" w:styleId="Char0">
+    <w:name w:val="바닥글 Char"/>
+    <w:basedOn w:val="a0"/>
+    <w:link w:val="a7"/>
+    <w:uiPriority w:val="99"/>
+    <w:rsid w:val="009E33D8"/>
+  </w:style>
 </w:styles>
 </file>
 

</xml_diff>